<commit_message>
couple o' updated stats for final paper
</commit_message>
<xml_diff>
--- a/Submissions/Final_report_C_Graham.docx
+++ b/Submissions/Final_report_C_Graham.docx
@@ -134,22 +134,39 @@
     </w:p>
     <w:p>
       <w:r>
-        <w:t xml:space="preserve">In this project, I will attempt to </w:t>
+        <w:t xml:space="preserve">In this project, I </w:t>
+      </w:r>
+      <w:r>
+        <w:t>attempted to</w:t>
+      </w:r>
+      <w:r>
+        <w:t xml:space="preserve"> </w:t>
       </w:r>
       <w:r>
         <w:t xml:space="preserve">determine whether </w:t>
       </w:r>
       <w:r>
-        <w:t xml:space="preserve">it is possible to build an effective predictor of image sentiment </w:t>
-      </w:r>
-      <w:r>
-        <w:t xml:space="preserve">in </w:t>
+        <w:t>it is possible to build an effecti</w:t>
+      </w:r>
+      <w:r>
+        <w:t>ve predictor of image sentiment</w:t>
+      </w:r>
+      <w:r>
+        <w:t xml:space="preserve"> </w:t>
       </w:r>
       <w:r>
         <w:t xml:space="preserve">by using </w:t>
       </w:r>
       <w:r>
-        <w:t xml:space="preserve">text-based sentiment analysis can provide a ground-truth to effectively develop an image classifier.  </w:t>
+        <w:t xml:space="preserve">text-based sentiment analysis </w:t>
+      </w:r>
+      <w:proofErr w:type="gramStart"/>
+      <w:r>
+        <w:t>can</w:t>
+      </w:r>
+      <w:proofErr w:type="gramEnd"/>
+      <w:r>
+        <w:t xml:space="preserve"> provide a ground-truth to effectively develop an image classifier.  </w:t>
       </w:r>
       <w:r>
         <w:t xml:space="preserve">  To do this, I propose to first classify Twitter-posted images based on textual clues.  Using these ratings, I will then develop a Neural-Network based model to classify image sentiment.</w:t>
@@ -948,8 +965,6 @@
       <w:r>
         <w:t>,</w:t>
       </w:r>
-      <w:bookmarkStart w:id="0" w:name="_GoBack"/>
-      <w:bookmarkEnd w:id="0"/>
       <w:r>
         <w:t>404</w:t>
       </w:r>
@@ -960,16 +975,7 @@
         <w:t>433</w:t>
       </w:r>
       <w:r>
-        <w:t xml:space="preserve"> tweets downloaded</w:t>
-      </w:r>
-      <w:r>
-        <w:rPr>
-          <w:rStyle w:val="FootnoteReference"/>
-        </w:rPr>
-        <w:footnoteReference w:id="3"/>
-      </w:r>
-      <w:r>
-        <w:t>.</w:t>
+        <w:t xml:space="preserve"> tweets downloaded.</w:t>
       </w:r>
     </w:p>
     <w:p>
@@ -985,35 +991,32 @@
         </w:r>
       </w:hyperlink>
       <w:r>
-        <w:t xml:space="preserve">.  Please note </w:t>
-      </w:r>
+        <w:t xml:space="preserve">.  Please note that </w:t>
+      </w:r>
+      <w:r>
+        <w:t xml:space="preserve">– </w:t>
+      </w:r>
+      <w:r>
+        <w:t>unlike the r</w:t>
+      </w:r>
+      <w:r>
+        <w:t xml:space="preserve">est of the code in this project – this code </w:t>
+      </w:r>
+      <w:r>
+        <w:t xml:space="preserve">is written for Python2, and </w:t>
+      </w:r>
+      <w:proofErr w:type="gramStart"/>
+      <w:r>
+        <w:t>is designed to be called</w:t>
+      </w:r>
+      <w:proofErr w:type="gramEnd"/>
+      <w:r>
+        <w:t xml:space="preserve"> from the command line.  The introductory docstring provides details.</w:t>
+      </w:r>
+    </w:p>
+    <w:p>
       <w:r>
         <w:lastRenderedPageBreak/>
-        <w:t xml:space="preserve">that </w:t>
-      </w:r>
-      <w:r>
-        <w:t xml:space="preserve">– </w:t>
-      </w:r>
-      <w:r>
-        <w:t>unlike the r</w:t>
-      </w:r>
-      <w:r>
-        <w:t xml:space="preserve">est of the code in this project – this code </w:t>
-      </w:r>
-      <w:r>
-        <w:t xml:space="preserve">is written for Python2, and </w:t>
-      </w:r>
-      <w:proofErr w:type="gramStart"/>
-      <w:r>
-        <w:t>is designed to be called</w:t>
-      </w:r>
-      <w:proofErr w:type="gramEnd"/>
-      <w:r>
-        <w:t xml:space="preserve"> from the command line.  The introductory docstring provides details.</w:t>
-      </w:r>
-    </w:p>
-    <w:p>
-      <w:r>
         <w:t xml:space="preserve">A sample raw pull is posted at </w:t>
       </w:r>
       <w:hyperlink r:id="rId17" w:history="1">
@@ -1306,30 +1309,30 @@
     </w:p>
     <w:p>
       <w:r>
+        <w:t xml:space="preserve">From the original Twitter pull, </w:t>
+      </w:r>
+      <w:r>
+        <w:t>129</w:t>
+      </w:r>
+      <w:r>
+        <w:t>,</w:t>
+      </w:r>
+      <w:r>
+        <w:t>378</w:t>
+      </w:r>
+      <w:r>
+        <w:t xml:space="preserve"> </w:t>
+      </w:r>
+      <w:r>
+        <w:t>records were selected</w:t>
+      </w:r>
+      <w:r>
+        <w:t>: approximately 1.5% of the original twitter stream</w:t>
+      </w:r>
+    </w:p>
+    <w:p>
+      <w:r>
         <w:lastRenderedPageBreak/>
-        <w:t xml:space="preserve">From the original Twitter pull, </w:t>
-      </w:r>
-      <w:r>
-        <w:t>129</w:t>
-      </w:r>
-      <w:r>
-        <w:t>,</w:t>
-      </w:r>
-      <w:r>
-        <w:t>378</w:t>
-      </w:r>
-      <w:r>
-        <w:t xml:space="preserve"> </w:t>
-      </w:r>
-      <w:r>
-        <w:t>records were selected</w:t>
-      </w:r>
-      <w:r>
-        <w:t>: approximately 1.5% of the original twitter stream</w:t>
-      </w:r>
-    </w:p>
-    <w:p>
-      <w:r>
         <w:t xml:space="preserve">Code for the main pre-processing is available at: </w:t>
       </w:r>
       <w:hyperlink r:id="rId18" w:history="1">
@@ -1546,12 +1549,12 @@
     </w:p>
     <w:p>
       <w:r>
+        <w:t>Because I am mainly concerned with finding tweets that clearly evince the sentiment ascribed to them, I need to take a fairly conservative approach to ascribing sentiment.</w:t>
+      </w:r>
+    </w:p>
+    <w:p>
+      <w:r>
         <w:lastRenderedPageBreak/>
-        <w:t>Because I am mainly concerned with finding tweets that clearly evince the sentiment ascribed to them, I need to take a fairly conservative approach to ascribing sentiment.</w:t>
-      </w:r>
-    </w:p>
-    <w:p>
-      <w:r>
         <w:t xml:space="preserve">As such, I have made use of three different sentiment analysis techniques – as discussed in the literature review above: VADER, AFINN and the Hu-Liu </w:t>
       </w:r>
       <w:r>
@@ -1561,7 +1564,7 @@
         <w:rPr>
           <w:rStyle w:val="FootnoteReference"/>
         </w:rPr>
-        <w:footnoteReference w:id="4"/>
+        <w:footnoteReference w:id="3"/>
       </w:r>
       <w:r>
         <w:t>.  Each of these takes a somewhat different approach to ascribing sentiment.</w:t>
@@ -1753,26 +1756,6 @@
           <w:rFonts w:ascii="Menlo Regular" w:hAnsi="Menlo Regular" w:cs="Menlo Regular"/>
         </w:rPr>
         <w:t>50012</w:t>
-      </w:r>
-    </w:p>
-    <w:p>
-      <w:r>
-        <w:t xml:space="preserve">Goodfellow et al [1] (p. 19) indicate that 5,000 images are the minimum needed for </w:t>
-      </w:r>
-      <w:r>
-        <w:t>“accepta</w:t>
-      </w:r>
-      <w:r>
-        <w:t>ble performance” in a Neural Net.  This data set meets those criteria, though I ma</w:t>
-      </w:r>
-      <w:r>
-        <w:t xml:space="preserve">y add a few more tweets </w:t>
-      </w:r>
-      <w:r>
-        <w:t>depending on time available</w:t>
-      </w:r>
-      <w:r>
-        <w:t>.</w:t>
       </w:r>
     </w:p>
     <w:p>
@@ -1811,43 +1794,31 @@
     </w:p>
     <w:p>
       <w:r>
-        <w:t>I am currently working on this part, so the process here is not as detailed, nor do I have as much code or data to show.  My anticipation of how this will progress is as follows:</w:t>
-      </w:r>
-    </w:p>
-    <w:p>
-      <w:pPr>
-        <w:pStyle w:val="ListParagraph"/>
-        <w:numPr>
-          <w:ilvl w:val="0"/>
-          <w:numId w:val="7"/>
-        </w:numPr>
-      </w:pPr>
-      <w:r>
-        <w:t xml:space="preserve">Download images and standardize to 400x400 pixel size, </w:t>
-      </w:r>
-      <w:r>
-        <w:t>and convert all images to jpeg format:</w:t>
-      </w:r>
-    </w:p>
-    <w:p>
-      <w:pPr>
-        <w:pStyle w:val="ListParagraph"/>
-      </w:pPr>
-      <w:r>
-        <w:lastRenderedPageBreak/>
-        <w:t xml:space="preserve">Code </w:t>
-      </w:r>
-      <w:r>
-        <w:t xml:space="preserve">is available </w:t>
-      </w:r>
-      <w:r>
-        <w:t>at</w:t>
-      </w:r>
-      <w:r>
-        <w:t>:</w:t>
-      </w:r>
-      <w:r>
-        <w:t xml:space="preserve"> </w:t>
+        <w:t xml:space="preserve">In order to build an effective image classifier, the raw images need to be transformed into a matrix-like data structure for </w:t>
+      </w:r>
+      <w:r>
+        <w:t>processing.</w:t>
+      </w:r>
+      <w:r>
+        <w:t xml:space="preserve">  </w:t>
+      </w:r>
+    </w:p>
+    <w:p>
+      <w:pPr>
+        <w:rPr>
+          <w:b/>
+        </w:rPr>
+      </w:pPr>
+      <w:r>
+        <w:rPr>
+          <w:b/>
+        </w:rPr>
+        <w:t>Step One</w:t>
+      </w:r>
+    </w:p>
+    <w:p>
+      <w:r>
+        <w:t xml:space="preserve">The first step in this process was to download all the images from the tweets captured earlier in the process, convert them to jpegs, and resize them all to 400x400.  Code for this step is available at: </w:t>
       </w:r>
       <w:hyperlink r:id="rId23" w:history="1">
         <w:r>
@@ -1857,51 +1828,197 @@
           <w:t>https://github.com/asterix135/CKME136/blob/master/Python_code/images/download_images.py</w:t>
         </w:r>
       </w:hyperlink>
-      <w:r>
-        <w:t xml:space="preserve"> </w:t>
-      </w:r>
-    </w:p>
-    <w:p>
-      <w:pPr>
-        <w:pStyle w:val="ListParagraph"/>
-      </w:pPr>
+    </w:p>
+    <w:p>
+      <w:pPr>
+        <w:rPr>
+          <w:b/>
+        </w:rPr>
+      </w:pPr>
+      <w:r>
+        <w:rPr>
+          <w:b/>
+        </w:rPr>
+        <w:t>Step Two</w:t>
+      </w:r>
+    </w:p>
+    <w:p>
+      <w:r>
+        <w:t>Upon reviewing the downloaded images, it quickly became apparent that certain images were repeated in multiple tweets</w:t>
+      </w:r>
+      <w:r>
+        <w:t>, even though those tweets did not appear to be retweets of each other.  This required two steps:</w:t>
+      </w:r>
     </w:p>
     <w:p>
       <w:pPr>
         <w:pStyle w:val="ListParagraph"/>
         <w:numPr>
           <w:ilvl w:val="0"/>
-          <w:numId w:val="7"/>
+          <w:numId w:val="15"/>
         </w:numPr>
       </w:pPr>
       <w:r>
+        <w:lastRenderedPageBreak/>
+        <w:t>F</w:t>
+      </w:r>
+      <w:r>
+        <w:t>ind the matching images</w:t>
+      </w:r>
+    </w:p>
+    <w:p>
+      <w:pPr>
+        <w:ind w:left="720"/>
+      </w:pPr>
+      <w:proofErr w:type="gramStart"/>
+      <w:r>
+        <w:t>This was done by calculating a perc</w:t>
+      </w:r>
+      <w:r>
+        <w:t xml:space="preserve">eptual </w:t>
+      </w:r>
+      <w:proofErr w:type="spellStart"/>
+      <w:r>
+        <w:t>hashcode</w:t>
+      </w:r>
+      <w:proofErr w:type="spellEnd"/>
+      <w:r>
+        <w:t xml:space="preserve"> for each image, and then comparing the </w:t>
+      </w:r>
+      <w:proofErr w:type="spellStart"/>
+      <w:r>
+        <w:t>hashcodes</w:t>
+      </w:r>
+      <w:proofErr w:type="spellEnd"/>
+      <w:r>
+        <w:t xml:space="preserve"> using Hamming distance</w:t>
+      </w:r>
+      <w:proofErr w:type="gramEnd"/>
+      <w:r>
+        <w:t>.  Images with exact matches or very little difference were assumed to be matches, and taken out of the original dataset.</w:t>
+      </w:r>
+    </w:p>
+    <w:p>
+      <w:pPr>
+        <w:ind w:left="720"/>
+      </w:pPr>
+      <w:r>
+        <w:t xml:space="preserve">Code for this step is available at </w:t>
+      </w:r>
+      <w:hyperlink r:id="rId24" w:history="1">
+        <w:r>
+          <w:rPr>
+            <w:rStyle w:val="Hyperlink"/>
+          </w:rPr>
+          <w:t>https://github.com/asterix135/CKME136/blob/master/Python_code/images/find_duplicates.py</w:t>
+        </w:r>
+      </w:hyperlink>
+      <w:r>
+        <w:t xml:space="preserve"> </w:t>
+      </w:r>
+    </w:p>
+    <w:p>
+      <w:pPr>
+        <w:pStyle w:val="ListParagraph"/>
+        <w:numPr>
+          <w:ilvl w:val="0"/>
+          <w:numId w:val="15"/>
+        </w:numPr>
+      </w:pPr>
+      <w:r>
+        <w:t>D</w:t>
+      </w:r>
+      <w:r>
+        <w:t>ecide how to treat sentiment for images that were tweeted</w:t>
+      </w:r>
+    </w:p>
+    <w:p>
+      <w:pPr>
+        <w:ind w:left="720"/>
+      </w:pPr>
+      <w:r>
+        <w:t>There were a couple of options here:</w:t>
+      </w:r>
+    </w:p>
+    <w:p>
+      <w:pPr>
+        <w:pStyle w:val="ListParagraph"/>
+        <w:numPr>
+          <w:ilvl w:val="0"/>
+          <w:numId w:val="5"/>
+        </w:numPr>
+      </w:pPr>
+      <w:proofErr w:type="gramStart"/>
+      <w:r>
+        <w:t>throw</w:t>
+      </w:r>
+      <w:proofErr w:type="gramEnd"/>
+      <w:r>
+        <w:t xml:space="preserve"> out multi-tweet images</w:t>
+      </w:r>
+    </w:p>
+    <w:p>
+      <w:pPr>
+        <w:pStyle w:val="ListParagraph"/>
+        <w:numPr>
+          <w:ilvl w:val="0"/>
+          <w:numId w:val="5"/>
+        </w:numPr>
+      </w:pPr>
+      <w:proofErr w:type="gramStart"/>
+      <w:r>
+        <w:t>adjust</w:t>
+      </w:r>
+      <w:proofErr w:type="gramEnd"/>
+      <w:r>
+        <w:t xml:space="preserve"> ratings for multi-tweet images to reflect majority sentiment</w:t>
+      </w:r>
+    </w:p>
+    <w:p>
+      <w:pPr>
+        <w:ind w:left="720"/>
+      </w:pPr>
+      <w:r>
+        <w:t xml:space="preserve">I ran this code to examine the correlation between repeated images: </w:t>
+      </w:r>
+      <w:hyperlink r:id="rId25" w:history="1">
+        <w:r>
+          <w:rPr>
+            <w:rStyle w:val="Hyperlink"/>
+          </w:rPr>
+          <w:t>https://github.com/asterix135/CKME136/blob/master/Python_code/exploratory/images/compare_sentiment_multi_image.py</w:t>
+        </w:r>
+      </w:hyperlink>
+    </w:p>
+    <w:p>
+      <w:pPr>
+        <w:ind w:left="720"/>
+      </w:pPr>
+      <w:r>
+        <w:t xml:space="preserve">This showed that in </w:t>
+      </w:r>
+      <w:proofErr w:type="spellStart"/>
+      <w:r>
+        <w:t>appx</w:t>
+      </w:r>
+      <w:proofErr w:type="spellEnd"/>
+      <w:r>
+        <w:t>. 75% of cases, repeated images generated the same sentiment value, with the distribution as shown below:</w:t>
+      </w:r>
+    </w:p>
+    <w:p>
+      <w:pPr>
+        <w:ind w:left="720"/>
+      </w:pPr>
+      <w:r>
         <w:rPr>
-          <w:rFonts w:ascii="Helvetica" w:hAnsi="Helvetica" w:cs="Helvetica"/>
           <w:noProof/>
-          <w:sz w:val="24"/>
-          <w:szCs w:val="24"/>
         </w:rPr>
         <w:drawing>
-          <wp:anchor distT="0" distB="0" distL="114300" distR="114300" simplePos="0" relativeHeight="251658240" behindDoc="0" locked="0" layoutInCell="1" allowOverlap="1" wp14:anchorId="5E8AE719" wp14:editId="7C1160F0">
-            <wp:simplePos x="0" y="0"/>
-            <wp:positionH relativeFrom="column">
-              <wp:posOffset>5257800</wp:posOffset>
-            </wp:positionH>
-            <wp:positionV relativeFrom="paragraph">
-              <wp:posOffset>31750</wp:posOffset>
-            </wp:positionV>
-            <wp:extent cx="719455" cy="719455"/>
-            <wp:effectExtent l="0" t="0" r="0" b="0"/>
-            <wp:wrapTight wrapText="bothSides">
-              <wp:wrapPolygon edited="0">
-                <wp:start x="0" y="0"/>
-                <wp:lineTo x="0" y="20590"/>
-                <wp:lineTo x="20590" y="20590"/>
-                <wp:lineTo x="20590" y="0"/>
-                <wp:lineTo x="0" y="0"/>
-              </wp:wrapPolygon>
-            </wp:wrapTight>
-            <wp:docPr id="2" name="Picture 2"/>
+          <wp:inline distT="0" distB="0" distL="0" distR="0" wp14:anchorId="6727077A" wp14:editId="269119C8">
+            <wp:extent cx="3200400" cy="2400300"/>
+            <wp:effectExtent l="0" t="0" r="0" b="12700"/>
+            <wp:docPr id="3" name="Picture 3"/>
             <wp:cNvGraphicFramePr>
               <a:graphicFrameLocks xmlns:a="http://schemas.openxmlformats.org/drawingml/2006/main" noChangeAspect="1"/>
             </wp:cNvGraphicFramePr>
@@ -1909,56 +2026,113 @@
               <a:graphicData uri="http://schemas.openxmlformats.org/drawingml/2006/picture">
                 <pic:pic xmlns:pic="http://schemas.openxmlformats.org/drawingml/2006/picture">
                   <pic:nvPicPr>
-                    <pic:cNvPr id="0" name="Picture 1"/>
-                    <pic:cNvPicPr>
-                      <a:picLocks noChangeAspect="1" noChangeArrowheads="1"/>
-                    </pic:cNvPicPr>
+                    <pic:cNvPr id="0" name="sent_agree_histogram.png"/>
+                    <pic:cNvPicPr/>
                   </pic:nvPicPr>
                   <pic:blipFill>
-                    <a:blip r:embed="rId24">
+                    <a:blip r:embed="rId26">
                       <a:extLst>
                         <a:ext uri="{28A0092B-C50C-407E-A947-70E740481C1C}">
                           <a14:useLocalDpi xmlns:a14="http://schemas.microsoft.com/office/drawing/2010/main" val="0"/>
                         </a:ext>
                       </a:extLst>
                     </a:blip>
-                    <a:srcRect/>
                     <a:stretch>
                       <a:fillRect/>
                     </a:stretch>
                   </pic:blipFill>
-                  <pic:spPr bwMode="auto">
+                  <pic:spPr>
                     <a:xfrm>
                       <a:off x="0" y="0"/>
-                      <a:ext cx="719455" cy="719455"/>
+                      <a:ext cx="3200400" cy="2400300"/>
                     </a:xfrm>
                     <a:prstGeom prst="rect">
                       <a:avLst/>
                     </a:prstGeom>
-                    <a:noFill/>
-                    <a:ln>
-                      <a:noFill/>
-                    </a:ln>
-                    <a:extLst>
-                      <a:ext uri="{FAA26D3D-D897-4be2-8F04-BA451C77F1D7}">
-                        <ma14:placeholderFlag xmlns:ma14="http://schemas.microsoft.com/office/mac/drawingml/2011/main"/>
-                      </a:ext>
-                    </a:extLst>
                   </pic:spPr>
                 </pic:pic>
               </a:graphicData>
             </a:graphic>
-            <wp14:sizeRelH relativeFrom="page">
-              <wp14:pctWidth>0</wp14:pctWidth>
-            </wp14:sizeRelH>
-            <wp14:sizeRelV relativeFrom="page">
-              <wp14:pctHeight>0</wp14:pctHeight>
-            </wp14:sizeRelV>
-          </wp:anchor>
+          </wp:inline>
         </w:drawing>
       </w:r>
-      <w:r>
-        <w:t>Remove duplicate images (in spite of my attempts to find original posts, a number of images in the dataset are clearly repeated numerous times.  This image, for example, seems particularly popular in the tweets I downloaded, appearing with different URLs)</w:t>
+    </w:p>
+    <w:p>
+      <w:pPr>
+        <w:ind w:left="720"/>
+      </w:pPr>
+      <w:r>
+        <w:t>Given the high level of agreement, the “master” image’s sentiment was set in accordance with the majority value.  In cases where the agreement level was below 80% the “unclear sentiment” value for the image was set to 1, meaning the image would be excluded from future analysis.</w:t>
+      </w:r>
+    </w:p>
+    <w:p>
+      <w:pPr>
+        <w:rPr>
+          <w:b/>
+        </w:rPr>
+      </w:pPr>
+      <w:r>
+        <w:rPr>
+          <w:b/>
+        </w:rPr>
+        <w:t>Step Three: Get Data in an Appropriate Format</w:t>
+      </w:r>
+    </w:p>
+    <w:p>
+      <w:r>
+        <w:t xml:space="preserve">For most of the classifiers included in Python’s </w:t>
+      </w:r>
+      <w:proofErr w:type="spellStart"/>
+      <w:r>
+        <w:t>sklearn</w:t>
+      </w:r>
+      <w:proofErr w:type="spellEnd"/>
+      <w:r>
+        <w:t xml:space="preserve"> package, the data is required</w:t>
+      </w:r>
+      <w:r>
+        <w:t xml:space="preserve"> to be in a</w:t>
+      </w:r>
+      <w:r>
+        <w:t xml:space="preserve"> 2-dimentison matri</w:t>
+      </w:r>
+      <w:r>
+        <w:t>x</w:t>
+      </w:r>
+      <w:r>
+        <w:t xml:space="preserve"> (one row per observation)</w:t>
+      </w:r>
+      <w:r>
+        <w:t xml:space="preserve">, while for the neural network I implemented (based on the </w:t>
+      </w:r>
+      <w:proofErr w:type="spellStart"/>
+      <w:r>
+        <w:t>Theano</w:t>
+      </w:r>
+      <w:proofErr w:type="spellEnd"/>
+      <w:r>
+        <w:t xml:space="preserve"> package and </w:t>
+      </w:r>
+      <w:proofErr w:type="spellStart"/>
+      <w:r>
+        <w:t>LeNet</w:t>
+      </w:r>
+      <w:proofErr w:type="spellEnd"/>
+      <w:r>
+        <w:t>), the data was required to be in a 4-D matrix</w:t>
+      </w:r>
+      <w:r>
+        <w:t xml:space="preserve"> (each observation is a 3-D array, </w:t>
+      </w:r>
+      <w:r>
+        <w:lastRenderedPageBreak/>
+        <w:t>with a separate 2-D layer for each RGB layer)</w:t>
+      </w:r>
+      <w:r>
+        <w:t>.  As such, there are two sets of code for this stage.</w:t>
+      </w:r>
+      <w:r>
+        <w:t xml:space="preserve">  Each ensures an equal representation of images from each class.</w:t>
       </w:r>
     </w:p>
     <w:p>
@@ -1966,34 +2140,273 @@
         <w:pStyle w:val="ListParagraph"/>
         <w:numPr>
           <w:ilvl w:val="0"/>
-          <w:numId w:val="7"/>
+          <w:numId w:val="13"/>
         </w:numPr>
       </w:pPr>
       <w:r>
-        <w:t>Reduce dimensionality of the images – likely through PCA or Lasso methodologies</w:t>
-      </w:r>
+        <w:t>Data preparation f</w:t>
+      </w:r>
+      <w:r>
+        <w:t xml:space="preserve">or general </w:t>
+      </w:r>
+      <w:proofErr w:type="spellStart"/>
+      <w:r>
+        <w:t>sklearn</w:t>
+      </w:r>
+      <w:proofErr w:type="spellEnd"/>
+      <w:r>
+        <w:t xml:space="preserve"> approaches</w:t>
+      </w:r>
+      <w:r>
+        <w:t xml:space="preserve">: </w:t>
+      </w:r>
+      <w:hyperlink r:id="rId27" w:history="1">
+        <w:r>
+          <w:rPr>
+            <w:rStyle w:val="Hyperlink"/>
+          </w:rPr>
+          <w:t>https://github.com/asterix135/CKME136/blob/master/Python_code/classifiers/preprocessing/img_preprocess.py</w:t>
+        </w:r>
+      </w:hyperlink>
     </w:p>
     <w:p>
       <w:pPr>
         <w:pStyle w:val="ListParagraph"/>
         <w:numPr>
           <w:ilvl w:val="0"/>
-          <w:numId w:val="7"/>
+          <w:numId w:val="13"/>
         </w:numPr>
       </w:pPr>
       <w:r>
-        <w:t>Build and refine a model.  My intention is to use a Convolutional Neural Network approach, though I may also compare this with a few other methodologies, depending on time.</w:t>
+        <w:t>Data preparation for</w:t>
+      </w:r>
+      <w:r>
+        <w:t xml:space="preserve"> Neural Network: </w:t>
+      </w:r>
+      <w:hyperlink r:id="rId28" w:history="1">
+        <w:r>
+          <w:rPr>
+            <w:rStyle w:val="Hyperlink"/>
+          </w:rPr>
+          <w:t>https://github.com/asterix135/CKME136/blob/master/Python_code/classifiers/preprocessing/nn_preprocess.py</w:t>
+        </w:r>
+      </w:hyperlink>
+    </w:p>
+    <w:p>
+      <w:pPr>
+        <w:rPr>
+          <w:b/>
+        </w:rPr>
+      </w:pPr>
+      <w:r>
+        <w:rPr>
+          <w:b/>
+        </w:rPr>
+        <w:t>Step Four: Build Machine Learning Models</w:t>
+      </w:r>
+    </w:p>
+    <w:p>
+      <w:pPr>
+        <w:rPr>
+          <w:i/>
+          <w:u w:val="single"/>
+        </w:rPr>
+      </w:pPr>
+      <w:r>
+        <w:rPr>
+          <w:i/>
+          <w:u w:val="single"/>
+        </w:rPr>
+        <w:t>Non-Neural Network Approaches</w:t>
+      </w:r>
+    </w:p>
+    <w:p>
+      <w:r>
+        <w:t>As I am more familiar with implementing some of the more traditional machine learning algorithms, my first attempt was to apply a couple of different methodologies to the data:</w:t>
+      </w:r>
+    </w:p>
+    <w:p>
+      <w:pPr>
+        <w:pStyle w:val="ListParagraph"/>
+        <w:numPr>
+          <w:ilvl w:val="0"/>
+          <w:numId w:val="14"/>
+        </w:numPr>
+      </w:pPr>
+      <w:r>
+        <w:t>Support Vector Machine:</w:t>
       </w:r>
       <w:r>
         <w:t xml:space="preserve"> </w:t>
       </w:r>
-    </w:p>
-    <w:p/>
+      <w:hyperlink r:id="rId29" w:history="1">
+        <w:r>
+          <w:rPr>
+            <w:rStyle w:val="Hyperlink"/>
+          </w:rPr>
+          <w:t>https://github.com/asterix135/CKME136/blob/master/Python_code/classifiers/svm.py</w:t>
+        </w:r>
+      </w:hyperlink>
+      <w:r>
+        <w:t xml:space="preserve"> </w:t>
+      </w:r>
+    </w:p>
+    <w:p>
+      <w:pPr>
+        <w:pStyle w:val="ListParagraph"/>
+        <w:numPr>
+          <w:ilvl w:val="0"/>
+          <w:numId w:val="14"/>
+        </w:numPr>
+      </w:pPr>
+      <w:r>
+        <w:t xml:space="preserve">Multi-class Logistic Regression: </w:t>
+      </w:r>
+      <w:hyperlink r:id="rId30" w:history="1">
+        <w:r>
+          <w:rPr>
+            <w:rStyle w:val="Hyperlink"/>
+          </w:rPr>
+          <w:t>https://github.com/asterix135/CKME136/blob/master/Python_code/classifiers/logistic.py</w:t>
+        </w:r>
+      </w:hyperlink>
+      <w:r>
+        <w:t xml:space="preserve"> </w:t>
+      </w:r>
+    </w:p>
+    <w:p>
+      <w:pPr>
+        <w:pStyle w:val="ListParagraph"/>
+        <w:numPr>
+          <w:ilvl w:val="0"/>
+          <w:numId w:val="14"/>
+        </w:numPr>
+      </w:pPr>
+      <w:r>
+        <w:t>Random Forest:</w:t>
+      </w:r>
+      <w:r>
+        <w:t xml:space="preserve"> </w:t>
+      </w:r>
+      <w:hyperlink r:id="rId31" w:history="1">
+        <w:r>
+          <w:rPr>
+            <w:rStyle w:val="Hyperlink"/>
+          </w:rPr>
+          <w:t>https://github.com/asterix135/CKME136/blob/master/Python_code/classifiers/rf.py</w:t>
+        </w:r>
+      </w:hyperlink>
+      <w:r>
+        <w:t xml:space="preserve"> </w:t>
+      </w:r>
+    </w:p>
+    <w:p>
+      <w:r>
+        <w:t xml:space="preserve">The code above all includes options to apply PCA to reduce the dimensionality of the image data (a 400x400 RGB image produces nearly half a million data points per image), but there was really no effect on </w:t>
+      </w:r>
+      <w:r>
+        <w:t>classification efficiency.</w:t>
+      </w:r>
+    </w:p>
+    <w:p>
+      <w:pPr>
+        <w:rPr>
+          <w:b/>
+          <w:i/>
+          <w:u w:val="single"/>
+        </w:rPr>
+      </w:pPr>
+      <w:r>
+        <w:rPr>
+          <w:i/>
+          <w:u w:val="single"/>
+        </w:rPr>
+        <w:t>Neural-Network Based Approaches</w:t>
+      </w:r>
+    </w:p>
+    <w:p>
+      <w:r>
+        <w:t xml:space="preserve">Two approaches were taken here:  Both a multi-level perceptron model, based on the </w:t>
+      </w:r>
+      <w:proofErr w:type="spellStart"/>
+      <w:r>
+        <w:t>Theano</w:t>
+      </w:r>
+      <w:proofErr w:type="spellEnd"/>
+      <w:r>
+        <w:t xml:space="preserve"> package, and a Neural Network approach that leveraged the </w:t>
+      </w:r>
+      <w:proofErr w:type="spellStart"/>
+      <w:r>
+        <w:t>LeNet</w:t>
+      </w:r>
+      <w:proofErr w:type="spellEnd"/>
+      <w:r>
+        <w:t xml:space="preserve"> engine.  </w:t>
+      </w:r>
+    </w:p>
+    <w:p>
+      <w:r>
+        <w:t>Code for these two approaches is as follows:</w:t>
+      </w:r>
+    </w:p>
+    <w:p>
+      <w:pPr>
+        <w:pStyle w:val="ListParagraph"/>
+        <w:numPr>
+          <w:ilvl w:val="0"/>
+          <w:numId w:val="18"/>
+        </w:numPr>
+      </w:pPr>
+      <w:r>
+        <w:t xml:space="preserve">Multi-Layer Perceptron: </w:t>
+      </w:r>
+      <w:hyperlink r:id="rId32" w:history="1">
+        <w:r>
+          <w:rPr>
+            <w:rStyle w:val="Hyperlink"/>
+          </w:rPr>
+          <w:t>https://github.com/asterix135/CKME136/blob/master/Python_code/classifiers/neural_net/mlp.py</w:t>
+        </w:r>
+      </w:hyperlink>
+      <w:r>
+        <w:t xml:space="preserve"> </w:t>
+      </w:r>
+    </w:p>
+    <w:p>
+      <w:pPr>
+        <w:pStyle w:val="ListParagraph"/>
+        <w:numPr>
+          <w:ilvl w:val="0"/>
+          <w:numId w:val="18"/>
+        </w:numPr>
+      </w:pPr>
+      <w:r>
+        <w:t xml:space="preserve">Convolutional Neural Network: </w:t>
+      </w:r>
+      <w:hyperlink r:id="rId33" w:history="1">
+        <w:r>
+          <w:rPr>
+            <w:rStyle w:val="Hyperlink"/>
+          </w:rPr>
+          <w:t>https://github.com/asterix135/CKME136/blob/master/Python_code/classifiers/neural_net/nn_theano_v3.py</w:t>
+        </w:r>
+      </w:hyperlink>
+      <w:r>
+        <w:t xml:space="preserve"> </w:t>
+      </w:r>
+    </w:p>
+    <w:p>
+      <w:pPr>
+        <w:pStyle w:val="ListParagraph"/>
+      </w:pPr>
+    </w:p>
     <w:p>
       <w:pPr>
         <w:pStyle w:val="Heading2"/>
       </w:pPr>
       <w:r>
+        <w:lastRenderedPageBreak/>
         <w:t>Step 5</w:t>
       </w:r>
       <w:r>
@@ -2005,7 +2418,13 @@
     </w:p>
     <w:p>
       <w:r>
-        <w:t>The difficulty with testing this model is that we are not starting with images whose sentiment we can be sure of.   Therefore, testing will consist of 2 separate steps:</w:t>
+        <w:t xml:space="preserve">The difficulty with testing this model is that we are not starting with images whose sentiment we can be sure of.   Therefore, testing </w:t>
+      </w:r>
+      <w:r>
+        <w:t>consisted</w:t>
+      </w:r>
+      <w:r>
+        <w:t xml:space="preserve"> of 2 separate steps:</w:t>
       </w:r>
     </w:p>
     <w:p>
@@ -2017,7 +2436,10 @@
         </w:numPr>
       </w:pPr>
       <w:r>
-        <w:t>Testing against twitter images.  For this, I will assess performance against a test set of images whose sentiment has been ascribed in the same way as my training set</w:t>
+        <w:t xml:space="preserve">Testing against twitter images.  </w:t>
+      </w:r>
+      <w:r>
+        <w:t>This was a simple randomized test/train split of the original twitter data.</w:t>
       </w:r>
     </w:p>
     <w:p>
@@ -2050,6 +2472,134 @@
       </w:r>
       <w:r>
         <w:t xml:space="preserve"> sentiment classifiers.</w:t>
+      </w:r>
+    </w:p>
+    <w:p>
+      <w:r>
+        <w:t xml:space="preserve">In most </w:t>
+      </w:r>
+      <w:r>
+        <w:t xml:space="preserve">cases, the testing code is included in the model code indicated in step 4, with the exception of the final CNN model: </w:t>
+      </w:r>
+      <w:hyperlink r:id="rId34" w:history="1">
+        <w:r>
+          <w:rPr>
+            <w:rStyle w:val="Hyperlink"/>
+          </w:rPr>
+          <w:t>https://github.com/asterix135/CKME136/blob/master/Python_code/classifiers/neural_net/nn_theano_compare_datasets.py</w:t>
+        </w:r>
+      </w:hyperlink>
+      <w:r>
+        <w:t xml:space="preserve"> </w:t>
+      </w:r>
+    </w:p>
+    <w:p>
+      <w:r>
+        <w:t xml:space="preserve">Note that the </w:t>
+      </w:r>
+      <w:proofErr w:type="spellStart"/>
+      <w:r>
+        <w:t>Crowdflower</w:t>
+      </w:r>
+      <w:proofErr w:type="spellEnd"/>
+      <w:r>
+        <w:t xml:space="preserve"> images are only scored as having positive or negative sentiment</w:t>
+      </w:r>
+      <w:proofErr w:type="gramStart"/>
+      <w:r>
+        <w:t>;</w:t>
+      </w:r>
+      <w:proofErr w:type="gramEnd"/>
+      <w:r>
+        <w:t xml:space="preserve"> there is no “neutral” category, unlike the scoring system I developed for the Twitter data.  </w:t>
+      </w:r>
+    </w:p>
+    <w:p/>
+    <w:p/>
+    <w:p>
+      <w:pPr>
+        <w:sectPr>
+          <w:pgSz w:w="12240" w:h="15840"/>
+          <w:pgMar w:top="1440" w:right="1440" w:bottom="1440" w:left="1440" w:header="720" w:footer="720" w:gutter="0"/>
+          <w:cols w:space="720"/>
+          <w:docGrid w:linePitch="360"/>
+        </w:sectPr>
+      </w:pPr>
+    </w:p>
+    <w:p>
+      <w:pPr>
+        <w:pStyle w:val="Heading1"/>
+      </w:pPr>
+      <w:r>
+        <w:lastRenderedPageBreak/>
+        <w:t>Results</w:t>
+      </w:r>
+    </w:p>
+    <w:p/>
+    <w:p>
+      <w:r>
+        <w:t>Essentially, this approach failed.  In every case, our classifier was unable to achieve results that were statistically distinguishable from chance.</w:t>
+      </w:r>
+      <w:r>
+        <w:t xml:space="preserve">  </w:t>
+      </w:r>
+      <w:bookmarkStart w:id="0" w:name="_GoBack"/>
+      <w:bookmarkEnd w:id="0"/>
+    </w:p>
+    <w:p>
+      <w:r>
+        <w:t>Explain your results here. Consider that you need to communicate your results to executives in an organization. For example:</w:t>
+      </w:r>
+    </w:p>
+    <w:p>
+      <w:pPr>
+        <w:pStyle w:val="ListParagraph"/>
+        <w:numPr>
+          <w:ilvl w:val="0"/>
+          <w:numId w:val="16"/>
+        </w:numPr>
+      </w:pPr>
+      <w:r>
+        <w:t>Insert tables and/or charts showing the results</w:t>
+      </w:r>
+    </w:p>
+    <w:p>
+      <w:pPr>
+        <w:pStyle w:val="ListParagraph"/>
+        <w:numPr>
+          <w:ilvl w:val="0"/>
+          <w:numId w:val="16"/>
+        </w:numPr>
+      </w:pPr>
+      <w:r>
+        <w:t>Write description of the tables and charts, such that they show the usefulness for an organization</w:t>
+      </w:r>
+    </w:p>
+    <w:p>
+      <w:pPr>
+        <w:pStyle w:val="ListParagraph"/>
+        <w:numPr>
+          <w:ilvl w:val="0"/>
+          <w:numId w:val="16"/>
+        </w:numPr>
+      </w:pPr>
+      <w:r>
+        <w:t>Identify the evaluation measures, such as accuracy, precision, recall, etc.</w:t>
+      </w:r>
+    </w:p>
+    <w:p/>
+    <w:p>
+      <w:pPr>
+        <w:pStyle w:val="Heading1"/>
+      </w:pPr>
+      <w:r>
+        <w:t>Conclusions</w:t>
+      </w:r>
+    </w:p>
+    <w:p/>
+    <w:p>
+      <w:r>
+        <w:t>Give a short summary (one to two paragraphs) of your analysis and conclude the discussion by defining the usefulness of your analysis.</w:t>
       </w:r>
     </w:p>
     <w:p/>
@@ -2095,7 +2645,7 @@
       <w:r>
         <w:t xml:space="preserve">, Unpublished: Book in preparation for MIT Press, </w:t>
       </w:r>
-      <w:hyperlink r:id="rId25" w:history="1">
+      <w:hyperlink r:id="rId35" w:history="1">
         <w:r>
           <w:rPr>
             <w:rStyle w:val="Hyperlink"/>
@@ -2689,26 +3239,6 @@
         <w:footnoteRef/>
       </w:r>
       <w:r>
-        <w:t xml:space="preserve"> This number may increase later depending on some of the pre-processing yet to come.</w:t>
-      </w:r>
-    </w:p>
-  </w:footnote>
-  <w:footnote w:id="4">
-    <w:p>
-      <w:pPr>
-        <w:pStyle w:val="FootnoteText"/>
-        <w:rPr>
-          <w:sz w:val="22"/>
-          <w:szCs w:val="22"/>
-        </w:rPr>
-      </w:pPr>
-      <w:r>
-        <w:rPr>
-          <w:rStyle w:val="FootnoteReference"/>
-        </w:rPr>
-        <w:footnoteRef/>
-      </w:r>
-      <w:r>
         <w:t xml:space="preserve"> </w:t>
       </w:r>
       <w:r>
@@ -2993,6 +3523,95 @@
     </w:lvl>
   </w:abstractNum>
   <w:abstractNum w:abstractNumId="3">
+    <w:nsid w:val="16D3515E"/>
+    <w:multiLevelType w:val="hybridMultilevel"/>
+    <w:tmpl w:val="6E38B3D0"/>
+    <w:lvl w:ilvl="0" w:tplc="04090011">
+      <w:start w:val="1"/>
+      <w:numFmt w:val="decimal"/>
+      <w:lvlText w:val="%1)"/>
+      <w:lvlJc w:val="left"/>
+      <w:pPr>
+        <w:ind w:left="720" w:hanging="360"/>
+      </w:pPr>
+      <w:rPr>
+        <w:rFonts w:hint="default"/>
+      </w:rPr>
+    </w:lvl>
+    <w:lvl w:ilvl="1" w:tplc="04090019">
+      <w:start w:val="1"/>
+      <w:numFmt w:val="lowerLetter"/>
+      <w:lvlText w:val="%2."/>
+      <w:lvlJc w:val="left"/>
+      <w:pPr>
+        <w:ind w:left="1440" w:hanging="360"/>
+      </w:pPr>
+    </w:lvl>
+    <w:lvl w:ilvl="2" w:tplc="0409001B" w:tentative="1">
+      <w:start w:val="1"/>
+      <w:numFmt w:val="lowerRoman"/>
+      <w:lvlText w:val="%3."/>
+      <w:lvlJc w:val="right"/>
+      <w:pPr>
+        <w:ind w:left="2160" w:hanging="180"/>
+      </w:pPr>
+    </w:lvl>
+    <w:lvl w:ilvl="3" w:tplc="0409000F" w:tentative="1">
+      <w:start w:val="1"/>
+      <w:numFmt w:val="decimal"/>
+      <w:lvlText w:val="%4."/>
+      <w:lvlJc w:val="left"/>
+      <w:pPr>
+        <w:ind w:left="2880" w:hanging="360"/>
+      </w:pPr>
+    </w:lvl>
+    <w:lvl w:ilvl="4" w:tplc="04090019" w:tentative="1">
+      <w:start w:val="1"/>
+      <w:numFmt w:val="lowerLetter"/>
+      <w:lvlText w:val="%5."/>
+      <w:lvlJc w:val="left"/>
+      <w:pPr>
+        <w:ind w:left="3600" w:hanging="360"/>
+      </w:pPr>
+    </w:lvl>
+    <w:lvl w:ilvl="5" w:tplc="0409001B" w:tentative="1">
+      <w:start w:val="1"/>
+      <w:numFmt w:val="lowerRoman"/>
+      <w:lvlText w:val="%6."/>
+      <w:lvlJc w:val="right"/>
+      <w:pPr>
+        <w:ind w:left="4320" w:hanging="180"/>
+      </w:pPr>
+    </w:lvl>
+    <w:lvl w:ilvl="6" w:tplc="0409000F" w:tentative="1">
+      <w:start w:val="1"/>
+      <w:numFmt w:val="decimal"/>
+      <w:lvlText w:val="%7."/>
+      <w:lvlJc w:val="left"/>
+      <w:pPr>
+        <w:ind w:left="5040" w:hanging="360"/>
+      </w:pPr>
+    </w:lvl>
+    <w:lvl w:ilvl="7" w:tplc="04090019" w:tentative="1">
+      <w:start w:val="1"/>
+      <w:numFmt w:val="lowerLetter"/>
+      <w:lvlText w:val="%8."/>
+      <w:lvlJc w:val="left"/>
+      <w:pPr>
+        <w:ind w:left="5760" w:hanging="360"/>
+      </w:pPr>
+    </w:lvl>
+    <w:lvl w:ilvl="8" w:tplc="0409001B" w:tentative="1">
+      <w:start w:val="1"/>
+      <w:numFmt w:val="lowerRoman"/>
+      <w:lvlText w:val="%9."/>
+      <w:lvlJc w:val="right"/>
+      <w:pPr>
+        <w:ind w:left="6480" w:hanging="180"/>
+      </w:pPr>
+    </w:lvl>
+  </w:abstractNum>
+  <w:abstractNum w:abstractNumId="4">
     <w:nsid w:val="1AA15658"/>
     <w:multiLevelType w:val="hybridMultilevel"/>
     <w:tmpl w:val="0C346362"/>
@@ -3081,7 +3700,7 @@
       </w:pPr>
     </w:lvl>
   </w:abstractNum>
-  <w:abstractNum w:abstractNumId="4">
+  <w:abstractNum w:abstractNumId="5">
     <w:nsid w:val="1B0D7209"/>
     <w:multiLevelType w:val="hybridMultilevel"/>
     <w:tmpl w:val="20886124"/>
@@ -3170,7 +3789,120 @@
       </w:pPr>
     </w:lvl>
   </w:abstractNum>
-  <w:abstractNum w:abstractNumId="5">
+  <w:abstractNum w:abstractNumId="6">
+    <w:nsid w:val="1F913FAE"/>
+    <w:multiLevelType w:val="hybridMultilevel"/>
+    <w:tmpl w:val="82E64CE2"/>
+    <w:lvl w:ilvl="0" w:tplc="04090001">
+      <w:start w:val="1"/>
+      <w:numFmt w:val="bullet"/>
+      <w:lvlText w:val=""/>
+      <w:lvlJc w:val="left"/>
+      <w:pPr>
+        <w:ind w:left="720" w:hanging="360"/>
+      </w:pPr>
+      <w:rPr>
+        <w:rFonts w:ascii="Symbol" w:hAnsi="Symbol" w:hint="default"/>
+      </w:rPr>
+    </w:lvl>
+    <w:lvl w:ilvl="1" w:tplc="04090003">
+      <w:start w:val="1"/>
+      <w:numFmt w:val="bullet"/>
+      <w:lvlText w:val="o"/>
+      <w:lvlJc w:val="left"/>
+      <w:pPr>
+        <w:ind w:left="1440" w:hanging="360"/>
+      </w:pPr>
+      <w:rPr>
+        <w:rFonts w:ascii="Courier New" w:hAnsi="Courier New" w:hint="default"/>
+      </w:rPr>
+    </w:lvl>
+    <w:lvl w:ilvl="2" w:tplc="04090005" w:tentative="1">
+      <w:start w:val="1"/>
+      <w:numFmt w:val="bullet"/>
+      <w:lvlText w:val=""/>
+      <w:lvlJc w:val="left"/>
+      <w:pPr>
+        <w:ind w:left="2160" w:hanging="360"/>
+      </w:pPr>
+      <w:rPr>
+        <w:rFonts w:ascii="Wingdings" w:hAnsi="Wingdings" w:hint="default"/>
+      </w:rPr>
+    </w:lvl>
+    <w:lvl w:ilvl="3" w:tplc="04090001" w:tentative="1">
+      <w:start w:val="1"/>
+      <w:numFmt w:val="bullet"/>
+      <w:lvlText w:val=""/>
+      <w:lvlJc w:val="left"/>
+      <w:pPr>
+        <w:ind w:left="2880" w:hanging="360"/>
+      </w:pPr>
+      <w:rPr>
+        <w:rFonts w:ascii="Symbol" w:hAnsi="Symbol" w:hint="default"/>
+      </w:rPr>
+    </w:lvl>
+    <w:lvl w:ilvl="4" w:tplc="04090003" w:tentative="1">
+      <w:start w:val="1"/>
+      <w:numFmt w:val="bullet"/>
+      <w:lvlText w:val="o"/>
+      <w:lvlJc w:val="left"/>
+      <w:pPr>
+        <w:ind w:left="3600" w:hanging="360"/>
+      </w:pPr>
+      <w:rPr>
+        <w:rFonts w:ascii="Courier New" w:hAnsi="Courier New" w:hint="default"/>
+      </w:rPr>
+    </w:lvl>
+    <w:lvl w:ilvl="5" w:tplc="04090005" w:tentative="1">
+      <w:start w:val="1"/>
+      <w:numFmt w:val="bullet"/>
+      <w:lvlText w:val=""/>
+      <w:lvlJc w:val="left"/>
+      <w:pPr>
+        <w:ind w:left="4320" w:hanging="360"/>
+      </w:pPr>
+      <w:rPr>
+        <w:rFonts w:ascii="Wingdings" w:hAnsi="Wingdings" w:hint="default"/>
+      </w:rPr>
+    </w:lvl>
+    <w:lvl w:ilvl="6" w:tplc="04090001" w:tentative="1">
+      <w:start w:val="1"/>
+      <w:numFmt w:val="bullet"/>
+      <w:lvlText w:val=""/>
+      <w:lvlJc w:val="left"/>
+      <w:pPr>
+        <w:ind w:left="5040" w:hanging="360"/>
+      </w:pPr>
+      <w:rPr>
+        <w:rFonts w:ascii="Symbol" w:hAnsi="Symbol" w:hint="default"/>
+      </w:rPr>
+    </w:lvl>
+    <w:lvl w:ilvl="7" w:tplc="04090003" w:tentative="1">
+      <w:start w:val="1"/>
+      <w:numFmt w:val="bullet"/>
+      <w:lvlText w:val="o"/>
+      <w:lvlJc w:val="left"/>
+      <w:pPr>
+        <w:ind w:left="5760" w:hanging="360"/>
+      </w:pPr>
+      <w:rPr>
+        <w:rFonts w:ascii="Courier New" w:hAnsi="Courier New" w:hint="default"/>
+      </w:rPr>
+    </w:lvl>
+    <w:lvl w:ilvl="8" w:tplc="04090005" w:tentative="1">
+      <w:start w:val="1"/>
+      <w:numFmt w:val="bullet"/>
+      <w:lvlText w:val=""/>
+      <w:lvlJc w:val="left"/>
+      <w:pPr>
+        <w:ind w:left="6480" w:hanging="360"/>
+      </w:pPr>
+      <w:rPr>
+        <w:rFonts w:ascii="Wingdings" w:hAnsi="Wingdings" w:hint="default"/>
+      </w:rPr>
+    </w:lvl>
+  </w:abstractNum>
+  <w:abstractNum w:abstractNumId="7">
     <w:nsid w:val="20365D8A"/>
     <w:multiLevelType w:val="hybridMultilevel"/>
     <w:tmpl w:val="AE428D92"/>
@@ -3259,7 +3991,96 @@
       </w:pPr>
     </w:lvl>
   </w:abstractNum>
-  <w:abstractNum w:abstractNumId="6">
+  <w:abstractNum w:abstractNumId="8">
+    <w:nsid w:val="23731C5E"/>
+    <w:multiLevelType w:val="hybridMultilevel"/>
+    <w:tmpl w:val="59767268"/>
+    <w:lvl w:ilvl="0" w:tplc="0409000F">
+      <w:start w:val="1"/>
+      <w:numFmt w:val="decimal"/>
+      <w:lvlText w:val="%1."/>
+      <w:lvlJc w:val="left"/>
+      <w:pPr>
+        <w:ind w:left="720" w:hanging="360"/>
+      </w:pPr>
+      <w:rPr>
+        <w:rFonts w:hint="default"/>
+      </w:rPr>
+    </w:lvl>
+    <w:lvl w:ilvl="1" w:tplc="04090019" w:tentative="1">
+      <w:start w:val="1"/>
+      <w:numFmt w:val="lowerLetter"/>
+      <w:lvlText w:val="%2."/>
+      <w:lvlJc w:val="left"/>
+      <w:pPr>
+        <w:ind w:left="1440" w:hanging="360"/>
+      </w:pPr>
+    </w:lvl>
+    <w:lvl w:ilvl="2" w:tplc="0409001B" w:tentative="1">
+      <w:start w:val="1"/>
+      <w:numFmt w:val="lowerRoman"/>
+      <w:lvlText w:val="%3."/>
+      <w:lvlJc w:val="right"/>
+      <w:pPr>
+        <w:ind w:left="2160" w:hanging="180"/>
+      </w:pPr>
+    </w:lvl>
+    <w:lvl w:ilvl="3" w:tplc="0409000F" w:tentative="1">
+      <w:start w:val="1"/>
+      <w:numFmt w:val="decimal"/>
+      <w:lvlText w:val="%4."/>
+      <w:lvlJc w:val="left"/>
+      <w:pPr>
+        <w:ind w:left="2880" w:hanging="360"/>
+      </w:pPr>
+    </w:lvl>
+    <w:lvl w:ilvl="4" w:tplc="04090019" w:tentative="1">
+      <w:start w:val="1"/>
+      <w:numFmt w:val="lowerLetter"/>
+      <w:lvlText w:val="%5."/>
+      <w:lvlJc w:val="left"/>
+      <w:pPr>
+        <w:ind w:left="3600" w:hanging="360"/>
+      </w:pPr>
+    </w:lvl>
+    <w:lvl w:ilvl="5" w:tplc="0409001B" w:tentative="1">
+      <w:start w:val="1"/>
+      <w:numFmt w:val="lowerRoman"/>
+      <w:lvlText w:val="%6."/>
+      <w:lvlJc w:val="right"/>
+      <w:pPr>
+        <w:ind w:left="4320" w:hanging="180"/>
+      </w:pPr>
+    </w:lvl>
+    <w:lvl w:ilvl="6" w:tplc="0409000F" w:tentative="1">
+      <w:start w:val="1"/>
+      <w:numFmt w:val="decimal"/>
+      <w:lvlText w:val="%7."/>
+      <w:lvlJc w:val="left"/>
+      <w:pPr>
+        <w:ind w:left="5040" w:hanging="360"/>
+      </w:pPr>
+    </w:lvl>
+    <w:lvl w:ilvl="7" w:tplc="04090019" w:tentative="1">
+      <w:start w:val="1"/>
+      <w:numFmt w:val="lowerLetter"/>
+      <w:lvlText w:val="%8."/>
+      <w:lvlJc w:val="left"/>
+      <w:pPr>
+        <w:ind w:left="5760" w:hanging="360"/>
+      </w:pPr>
+    </w:lvl>
+    <w:lvl w:ilvl="8" w:tplc="0409001B" w:tentative="1">
+      <w:start w:val="1"/>
+      <w:numFmt w:val="lowerRoman"/>
+      <w:lvlText w:val="%9."/>
+      <w:lvlJc w:val="right"/>
+      <w:pPr>
+        <w:ind w:left="6480" w:hanging="180"/>
+      </w:pPr>
+    </w:lvl>
+  </w:abstractNum>
+  <w:abstractNum w:abstractNumId="9">
     <w:nsid w:val="2AE43155"/>
     <w:multiLevelType w:val="hybridMultilevel"/>
     <w:tmpl w:val="92289C8A"/>
@@ -3372,7 +4193,7 @@
       </w:rPr>
     </w:lvl>
   </w:abstractNum>
-  <w:abstractNum w:abstractNumId="7">
+  <w:abstractNum w:abstractNumId="10">
     <w:nsid w:val="2F21525F"/>
     <w:multiLevelType w:val="hybridMultilevel"/>
     <w:tmpl w:val="7B389494"/>
@@ -3461,7 +4282,7 @@
       </w:pPr>
     </w:lvl>
   </w:abstractNum>
-  <w:abstractNum w:abstractNumId="8">
+  <w:abstractNum w:abstractNumId="11">
     <w:nsid w:val="4B025E85"/>
     <w:multiLevelType w:val="hybridMultilevel"/>
     <w:tmpl w:val="31669BD4"/>
@@ -3550,7 +4371,96 @@
       </w:pPr>
     </w:lvl>
   </w:abstractNum>
-  <w:abstractNum w:abstractNumId="9">
+  <w:abstractNum w:abstractNumId="12">
+    <w:nsid w:val="4F4015E6"/>
+    <w:multiLevelType w:val="hybridMultilevel"/>
+    <w:tmpl w:val="37181E0E"/>
+    <w:lvl w:ilvl="0" w:tplc="0409000F">
+      <w:start w:val="1"/>
+      <w:numFmt w:val="decimal"/>
+      <w:lvlText w:val="%1."/>
+      <w:lvlJc w:val="left"/>
+      <w:pPr>
+        <w:ind w:left="720" w:hanging="360"/>
+      </w:pPr>
+      <w:rPr>
+        <w:rFonts w:hint="default"/>
+      </w:rPr>
+    </w:lvl>
+    <w:lvl w:ilvl="1" w:tplc="04090019" w:tentative="1">
+      <w:start w:val="1"/>
+      <w:numFmt w:val="lowerLetter"/>
+      <w:lvlText w:val="%2."/>
+      <w:lvlJc w:val="left"/>
+      <w:pPr>
+        <w:ind w:left="1440" w:hanging="360"/>
+      </w:pPr>
+    </w:lvl>
+    <w:lvl w:ilvl="2" w:tplc="0409001B" w:tentative="1">
+      <w:start w:val="1"/>
+      <w:numFmt w:val="lowerRoman"/>
+      <w:lvlText w:val="%3."/>
+      <w:lvlJc w:val="right"/>
+      <w:pPr>
+        <w:ind w:left="2160" w:hanging="180"/>
+      </w:pPr>
+    </w:lvl>
+    <w:lvl w:ilvl="3" w:tplc="0409000F" w:tentative="1">
+      <w:start w:val="1"/>
+      <w:numFmt w:val="decimal"/>
+      <w:lvlText w:val="%4."/>
+      <w:lvlJc w:val="left"/>
+      <w:pPr>
+        <w:ind w:left="2880" w:hanging="360"/>
+      </w:pPr>
+    </w:lvl>
+    <w:lvl w:ilvl="4" w:tplc="04090019" w:tentative="1">
+      <w:start w:val="1"/>
+      <w:numFmt w:val="lowerLetter"/>
+      <w:lvlText w:val="%5."/>
+      <w:lvlJc w:val="left"/>
+      <w:pPr>
+        <w:ind w:left="3600" w:hanging="360"/>
+      </w:pPr>
+    </w:lvl>
+    <w:lvl w:ilvl="5" w:tplc="0409001B" w:tentative="1">
+      <w:start w:val="1"/>
+      <w:numFmt w:val="lowerRoman"/>
+      <w:lvlText w:val="%6."/>
+      <w:lvlJc w:val="right"/>
+      <w:pPr>
+        <w:ind w:left="4320" w:hanging="180"/>
+      </w:pPr>
+    </w:lvl>
+    <w:lvl w:ilvl="6" w:tplc="0409000F" w:tentative="1">
+      <w:start w:val="1"/>
+      <w:numFmt w:val="decimal"/>
+      <w:lvlText w:val="%7."/>
+      <w:lvlJc w:val="left"/>
+      <w:pPr>
+        <w:ind w:left="5040" w:hanging="360"/>
+      </w:pPr>
+    </w:lvl>
+    <w:lvl w:ilvl="7" w:tplc="04090019" w:tentative="1">
+      <w:start w:val="1"/>
+      <w:numFmt w:val="lowerLetter"/>
+      <w:lvlText w:val="%8."/>
+      <w:lvlJc w:val="left"/>
+      <w:pPr>
+        <w:ind w:left="5760" w:hanging="360"/>
+      </w:pPr>
+    </w:lvl>
+    <w:lvl w:ilvl="8" w:tplc="0409001B" w:tentative="1">
+      <w:start w:val="1"/>
+      <w:numFmt w:val="lowerRoman"/>
+      <w:lvlText w:val="%9."/>
+      <w:lvlJc w:val="right"/>
+      <w:pPr>
+        <w:ind w:left="6480" w:hanging="180"/>
+      </w:pPr>
+    </w:lvl>
+  </w:abstractNum>
+  <w:abstractNum w:abstractNumId="13">
     <w:nsid w:val="5552638C"/>
     <w:multiLevelType w:val="hybridMultilevel"/>
     <w:tmpl w:val="4CE8EA90"/>
@@ -3566,7 +4476,7 @@
         <w:rFonts w:ascii="Calibri" w:eastAsiaTheme="minorHAnsi" w:hAnsi="Calibri" w:cstheme="minorBidi" w:hint="default"/>
       </w:rPr>
     </w:lvl>
-    <w:lvl w:ilvl="1" w:tplc="04090003" w:tentative="1">
+    <w:lvl w:ilvl="1" w:tplc="04090003">
       <w:start w:val="1"/>
       <w:numFmt w:val="bullet"/>
       <w:lvlText w:val="o"/>
@@ -3663,7 +4573,233 @@
       </w:rPr>
     </w:lvl>
   </w:abstractNum>
-  <w:abstractNum w:abstractNumId="10">
+  <w:abstractNum w:abstractNumId="14">
+    <w:nsid w:val="60527E0F"/>
+    <w:multiLevelType w:val="hybridMultilevel"/>
+    <w:tmpl w:val="B04E34C4"/>
+    <w:lvl w:ilvl="0" w:tplc="04090001">
+      <w:start w:val="1"/>
+      <w:numFmt w:val="bullet"/>
+      <w:lvlText w:val=""/>
+      <w:lvlJc w:val="left"/>
+      <w:pPr>
+        <w:ind w:left="720" w:hanging="360"/>
+      </w:pPr>
+      <w:rPr>
+        <w:rFonts w:ascii="Symbol" w:hAnsi="Symbol" w:hint="default"/>
+      </w:rPr>
+    </w:lvl>
+    <w:lvl w:ilvl="1" w:tplc="04090003" w:tentative="1">
+      <w:start w:val="1"/>
+      <w:numFmt w:val="bullet"/>
+      <w:lvlText w:val="o"/>
+      <w:lvlJc w:val="left"/>
+      <w:pPr>
+        <w:ind w:left="1440" w:hanging="360"/>
+      </w:pPr>
+      <w:rPr>
+        <w:rFonts w:ascii="Courier New" w:hAnsi="Courier New" w:hint="default"/>
+      </w:rPr>
+    </w:lvl>
+    <w:lvl w:ilvl="2" w:tplc="04090005" w:tentative="1">
+      <w:start w:val="1"/>
+      <w:numFmt w:val="bullet"/>
+      <w:lvlText w:val=""/>
+      <w:lvlJc w:val="left"/>
+      <w:pPr>
+        <w:ind w:left="2160" w:hanging="360"/>
+      </w:pPr>
+      <w:rPr>
+        <w:rFonts w:ascii="Wingdings" w:hAnsi="Wingdings" w:hint="default"/>
+      </w:rPr>
+    </w:lvl>
+    <w:lvl w:ilvl="3" w:tplc="04090001" w:tentative="1">
+      <w:start w:val="1"/>
+      <w:numFmt w:val="bullet"/>
+      <w:lvlText w:val=""/>
+      <w:lvlJc w:val="left"/>
+      <w:pPr>
+        <w:ind w:left="2880" w:hanging="360"/>
+      </w:pPr>
+      <w:rPr>
+        <w:rFonts w:ascii="Symbol" w:hAnsi="Symbol" w:hint="default"/>
+      </w:rPr>
+    </w:lvl>
+    <w:lvl w:ilvl="4" w:tplc="04090003" w:tentative="1">
+      <w:start w:val="1"/>
+      <w:numFmt w:val="bullet"/>
+      <w:lvlText w:val="o"/>
+      <w:lvlJc w:val="left"/>
+      <w:pPr>
+        <w:ind w:left="3600" w:hanging="360"/>
+      </w:pPr>
+      <w:rPr>
+        <w:rFonts w:ascii="Courier New" w:hAnsi="Courier New" w:hint="default"/>
+      </w:rPr>
+    </w:lvl>
+    <w:lvl w:ilvl="5" w:tplc="04090005" w:tentative="1">
+      <w:start w:val="1"/>
+      <w:numFmt w:val="bullet"/>
+      <w:lvlText w:val=""/>
+      <w:lvlJc w:val="left"/>
+      <w:pPr>
+        <w:ind w:left="4320" w:hanging="360"/>
+      </w:pPr>
+      <w:rPr>
+        <w:rFonts w:ascii="Wingdings" w:hAnsi="Wingdings" w:hint="default"/>
+      </w:rPr>
+    </w:lvl>
+    <w:lvl w:ilvl="6" w:tplc="04090001" w:tentative="1">
+      <w:start w:val="1"/>
+      <w:numFmt w:val="bullet"/>
+      <w:lvlText w:val=""/>
+      <w:lvlJc w:val="left"/>
+      <w:pPr>
+        <w:ind w:left="5040" w:hanging="360"/>
+      </w:pPr>
+      <w:rPr>
+        <w:rFonts w:ascii="Symbol" w:hAnsi="Symbol" w:hint="default"/>
+      </w:rPr>
+    </w:lvl>
+    <w:lvl w:ilvl="7" w:tplc="04090003" w:tentative="1">
+      <w:start w:val="1"/>
+      <w:numFmt w:val="bullet"/>
+      <w:lvlText w:val="o"/>
+      <w:lvlJc w:val="left"/>
+      <w:pPr>
+        <w:ind w:left="5760" w:hanging="360"/>
+      </w:pPr>
+      <w:rPr>
+        <w:rFonts w:ascii="Courier New" w:hAnsi="Courier New" w:hint="default"/>
+      </w:rPr>
+    </w:lvl>
+    <w:lvl w:ilvl="8" w:tplc="04090005" w:tentative="1">
+      <w:start w:val="1"/>
+      <w:numFmt w:val="bullet"/>
+      <w:lvlText w:val=""/>
+      <w:lvlJc w:val="left"/>
+      <w:pPr>
+        <w:ind w:left="6480" w:hanging="360"/>
+      </w:pPr>
+      <w:rPr>
+        <w:rFonts w:ascii="Wingdings" w:hAnsi="Wingdings" w:hint="default"/>
+      </w:rPr>
+    </w:lvl>
+  </w:abstractNum>
+  <w:abstractNum w:abstractNumId="15">
+    <w:nsid w:val="6A230EF5"/>
+    <w:multiLevelType w:val="hybridMultilevel"/>
+    <w:tmpl w:val="EFA881A8"/>
+    <w:lvl w:ilvl="0" w:tplc="0EAAF674">
+      <w:start w:val="1"/>
+      <w:numFmt w:val="bullet"/>
+      <w:lvlText w:val="-"/>
+      <w:lvlJc w:val="left"/>
+      <w:pPr>
+        <w:ind w:left="720" w:hanging="360"/>
+      </w:pPr>
+      <w:rPr>
+        <w:rFonts w:ascii="Calibri" w:eastAsiaTheme="minorHAnsi" w:hAnsi="Calibri" w:cstheme="minorBidi" w:hint="default"/>
+      </w:rPr>
+    </w:lvl>
+    <w:lvl w:ilvl="1" w:tplc="04090003" w:tentative="1">
+      <w:start w:val="1"/>
+      <w:numFmt w:val="bullet"/>
+      <w:lvlText w:val="o"/>
+      <w:lvlJc w:val="left"/>
+      <w:pPr>
+        <w:ind w:left="1440" w:hanging="360"/>
+      </w:pPr>
+      <w:rPr>
+        <w:rFonts w:ascii="Courier New" w:hAnsi="Courier New" w:hint="default"/>
+      </w:rPr>
+    </w:lvl>
+    <w:lvl w:ilvl="2" w:tplc="04090005" w:tentative="1">
+      <w:start w:val="1"/>
+      <w:numFmt w:val="bullet"/>
+      <w:lvlText w:val=""/>
+      <w:lvlJc w:val="left"/>
+      <w:pPr>
+        <w:ind w:left="2160" w:hanging="360"/>
+      </w:pPr>
+      <w:rPr>
+        <w:rFonts w:ascii="Wingdings" w:hAnsi="Wingdings" w:hint="default"/>
+      </w:rPr>
+    </w:lvl>
+    <w:lvl w:ilvl="3" w:tplc="04090001" w:tentative="1">
+      <w:start w:val="1"/>
+      <w:numFmt w:val="bullet"/>
+      <w:lvlText w:val=""/>
+      <w:lvlJc w:val="left"/>
+      <w:pPr>
+        <w:ind w:left="2880" w:hanging="360"/>
+      </w:pPr>
+      <w:rPr>
+        <w:rFonts w:ascii="Symbol" w:hAnsi="Symbol" w:hint="default"/>
+      </w:rPr>
+    </w:lvl>
+    <w:lvl w:ilvl="4" w:tplc="04090003" w:tentative="1">
+      <w:start w:val="1"/>
+      <w:numFmt w:val="bullet"/>
+      <w:lvlText w:val="o"/>
+      <w:lvlJc w:val="left"/>
+      <w:pPr>
+        <w:ind w:left="3600" w:hanging="360"/>
+      </w:pPr>
+      <w:rPr>
+        <w:rFonts w:ascii="Courier New" w:hAnsi="Courier New" w:hint="default"/>
+      </w:rPr>
+    </w:lvl>
+    <w:lvl w:ilvl="5" w:tplc="04090005" w:tentative="1">
+      <w:start w:val="1"/>
+      <w:numFmt w:val="bullet"/>
+      <w:lvlText w:val=""/>
+      <w:lvlJc w:val="left"/>
+      <w:pPr>
+        <w:ind w:left="4320" w:hanging="360"/>
+      </w:pPr>
+      <w:rPr>
+        <w:rFonts w:ascii="Wingdings" w:hAnsi="Wingdings" w:hint="default"/>
+      </w:rPr>
+    </w:lvl>
+    <w:lvl w:ilvl="6" w:tplc="04090001" w:tentative="1">
+      <w:start w:val="1"/>
+      <w:numFmt w:val="bullet"/>
+      <w:lvlText w:val=""/>
+      <w:lvlJc w:val="left"/>
+      <w:pPr>
+        <w:ind w:left="5040" w:hanging="360"/>
+      </w:pPr>
+      <w:rPr>
+        <w:rFonts w:ascii="Symbol" w:hAnsi="Symbol" w:hint="default"/>
+      </w:rPr>
+    </w:lvl>
+    <w:lvl w:ilvl="7" w:tplc="04090003" w:tentative="1">
+      <w:start w:val="1"/>
+      <w:numFmt w:val="bullet"/>
+      <w:lvlText w:val="o"/>
+      <w:lvlJc w:val="left"/>
+      <w:pPr>
+        <w:ind w:left="5760" w:hanging="360"/>
+      </w:pPr>
+      <w:rPr>
+        <w:rFonts w:ascii="Courier New" w:hAnsi="Courier New" w:hint="default"/>
+      </w:rPr>
+    </w:lvl>
+    <w:lvl w:ilvl="8" w:tplc="04090005" w:tentative="1">
+      <w:start w:val="1"/>
+      <w:numFmt w:val="bullet"/>
+      <w:lvlText w:val=""/>
+      <w:lvlJc w:val="left"/>
+      <w:pPr>
+        <w:ind w:left="6480" w:hanging="360"/>
+      </w:pPr>
+      <w:rPr>
+        <w:rFonts w:ascii="Wingdings" w:hAnsi="Wingdings" w:hint="default"/>
+      </w:rPr>
+    </w:lvl>
+  </w:abstractNum>
+  <w:abstractNum w:abstractNumId="16">
     <w:nsid w:val="794B764D"/>
     <w:multiLevelType w:val="hybridMultilevel"/>
     <w:tmpl w:val="AEEE881A"/>
@@ -3752,7 +4888,7 @@
       </w:pPr>
     </w:lvl>
   </w:abstractNum>
-  <w:abstractNum w:abstractNumId="11">
+  <w:abstractNum w:abstractNumId="17">
     <w:nsid w:val="7F3037C8"/>
     <w:multiLevelType w:val="hybridMultilevel"/>
     <w:tmpl w:val="C78E04CA"/>
@@ -3842,40 +4978,58 @@
     </w:lvl>
   </w:abstractNum>
   <w:num w:numId="1">
-    <w:abstractNumId w:val="10"/>
+    <w:abstractNumId w:val="16"/>
   </w:num>
   <w:num w:numId="2">
     <w:abstractNumId w:val="2"/>
   </w:num>
   <w:num w:numId="3">
-    <w:abstractNumId w:val="7"/>
+    <w:abstractNumId w:val="10"/>
   </w:num>
   <w:num w:numId="4">
     <w:abstractNumId w:val="1"/>
   </w:num>
   <w:num w:numId="5">
-    <w:abstractNumId w:val="9"/>
+    <w:abstractNumId w:val="13"/>
   </w:num>
   <w:num w:numId="6">
-    <w:abstractNumId w:val="4"/>
+    <w:abstractNumId w:val="5"/>
   </w:num>
   <w:num w:numId="7">
     <w:abstractNumId w:val="0"/>
   </w:num>
   <w:num w:numId="8">
-    <w:abstractNumId w:val="5"/>
+    <w:abstractNumId w:val="7"/>
   </w:num>
   <w:num w:numId="9">
+    <w:abstractNumId w:val="4"/>
+  </w:num>
+  <w:num w:numId="10">
+    <w:abstractNumId w:val="11"/>
+  </w:num>
+  <w:num w:numId="11">
+    <w:abstractNumId w:val="17"/>
+  </w:num>
+  <w:num w:numId="12">
+    <w:abstractNumId w:val="9"/>
+  </w:num>
+  <w:num w:numId="13">
+    <w:abstractNumId w:val="8"/>
+  </w:num>
+  <w:num w:numId="14">
+    <w:abstractNumId w:val="6"/>
+  </w:num>
+  <w:num w:numId="15">
     <w:abstractNumId w:val="3"/>
   </w:num>
-  <w:num w:numId="10">
-    <w:abstractNumId w:val="8"/>
+  <w:num w:numId="16">
+    <w:abstractNumId w:val="12"/>
   </w:num>
-  <w:num w:numId="11">
-    <w:abstractNumId w:val="11"/>
+  <w:num w:numId="17">
+    <w:abstractNumId w:val="15"/>
   </w:num>
-  <w:num w:numId="12">
-    <w:abstractNumId w:val="6"/>
+  <w:num w:numId="18">
+    <w:abstractNumId w:val="14"/>
   </w:num>
 </w:numbering>
 </file>

</xml_diff>